<commit_message>
#175 reports updated, reproduced all pc
</commit_message>
<xml_diff>
--- a/reports/correlation-3/correlation-3-pulmonary-focus.docx
+++ b/reports/correlation-3/correlation-3-pulmonary-focus.docx
@@ -33,7 +33,7 @@
         <w:t xml:space="preserve"> </w:t>
       </w:r>
       <w:r>
-        <w:t xml:space="preserve">2017-03-01</w:t>
+        <w:t xml:space="preserve">2017-04-24</w:t>
       </w:r>
     </w:p>
     <w:p>
@@ -33023,7 +33023,7 @@
         <w:rPr>
           <w:rStyle w:val="VerbatimChar"/>
         </w:rPr>
-        <w:t xml:space="preserve">Report rendered by koval_000 at 2017-03-01, 09:04 -0500</w:t>
+        <w:t xml:space="preserve">Report rendered by koval_000 at 2017-04-24, 11:36 -0400</w:t>
       </w:r>
     </w:p>
     <w:p>
@@ -33142,7 +33142,7 @@
         <w:rPr>
           <w:rStyle w:val="VerbatimChar"/>
         </w:rPr>
-        <w:t xml:space="preserve">[1] knitr_1.15.1    forestplot_1.7  checkmate_1.8.2 ggplot2_2.2.1   magrittr_1.5   </w:t>
+        <w:t xml:space="preserve">[1] dplyr_0.5.0     forestplot_1.7  checkmate_1.8.2 ggplot2_2.2.1   magrittr_1.5    knitr_1.15.1   </w:t>
       </w:r>
       <w:r>
         <w:br w:type="textWrapping"/>
@@ -33178,7 +33178,7 @@
         <w:rPr>
           <w:rStyle w:val="VerbatimChar"/>
         </w:rPr>
-        <w:t xml:space="preserve"> [7] stringr_1.1.0    plyr_1.8.4       dplyr_0.5.0      tools_3.3.2      DT_0.2           gtable_0.2.0    </w:t>
+        <w:t xml:space="preserve"> [7] stringr_1.1.0    plyr_1.8.4       tools_3.3.2      DT_0.2           gtable_0.2.0     DBI_0.5-1       </w:t>
       </w:r>
       <w:r>
         <w:br w:type="textWrapping"/>
@@ -33187,7 +33187,7 @@
         <w:rPr>
           <w:rStyle w:val="VerbatimChar"/>
         </w:rPr>
-        <w:t xml:space="preserve">[13] plotrix_3.6-4    DBI_0.5-1        htmltools_0.3.5  yaml_2.1.14      lazyeval_0.2.0   assertthat_0.1  </w:t>
+        <w:t xml:space="preserve">[13] htmltools_0.3.5  yaml_2.1.14      lazyeval_0.2.0   assertthat_0.1   rprojroot_1.2    digest_0.6.12   </w:t>
       </w:r>
       <w:r>
         <w:br w:type="textWrapping"/>
@@ -33196,7 +33196,7 @@
         <w:rPr>
           <w:rStyle w:val="VerbatimChar"/>
         </w:rPr>
-        <w:t xml:space="preserve">[19] digest_0.6.12    rprojroot_1.2    tibble_1.2       readr_1.0.0      tidyr_0.6.1      htmlwidgets_0.8 </w:t>
+        <w:t xml:space="preserve">[19] tibble_1.2       readr_1.0.0      tidyr_0.6.1      htmlwidgets_0.8  evaluate_0.10    haven_1.0.0     </w:t>
       </w:r>
       <w:r>
         <w:br w:type="textWrapping"/>
@@ -33205,7 +33205,7 @@
         <w:rPr>
           <w:rStyle w:val="VerbatimChar"/>
         </w:rPr>
-        <w:t xml:space="preserve">[25] evaluate_0.10    rmarkdown_1.3    stringi_1.1.2    scales_0.4.1     backports_1.0.5  jsonlite_1.2    </w:t>
+        <w:t xml:space="preserve">[25] rmarkdown_1.3    stringi_1.1.2    scales_0.4.1     backports_1.0.5 </w:t>
       </w:r>
     </w:p>
     <w:sectPr/>
@@ -33316,7 +33316,7 @@
     </w:lvl>
   </w:abstractNum>
   <w:abstractNum w:abstractNumId="990">
-    <w:nsid w:val="4997f811"/>
+    <w:nsid w:val="472e4085"/>
     <w:multiLevelType w:val="multilevel"/>
     <w:lvl w:ilvl="0">
       <w:numFmt w:val="bullet"/>
@@ -33397,7 +33397,7 @@
     </w:lvl>
   </w:abstractNum>
   <w:abstractNum w:abstractNumId="991">
-    <w:nsid w:val="462af259"/>
+    <w:nsid w:val="23393496"/>
     <w:multiLevelType w:val="multilevel"/>
     <w:lvl w:ilvl="0">
       <w:numFmt w:val="bullet"/>

</xml_diff>